<commit_message>
deber titulacion ii analisis reglamento
</commit_message>
<xml_diff>
--- a/DESARROLLO DE TITULACIÓN II/AAA CARATULEX grupal.docx
+++ b/DESARROLLO DE TITULACIÓN II/AAA CARATULEX grupal.docx
@@ -321,22 +321,13 @@
         <w:jc w:val="center"/>
       </w:pPr>
       <w:r>
-        <w:t>ING.</w:t>
+        <w:t>ING. MSC.</w:t>
       </w:r>
       <w:r>
         <w:t xml:space="preserve"> </w:t>
       </w:r>
       <w:r>
         <w:t>OVIEDO BAYAS BYRON WLADIMIR</w:t>
-      </w:r>
-      <w:r>
-        <w:t xml:space="preserve">. </w:t>
-      </w:r>
-      <w:r>
-        <w:t>MSC</w:t>
-      </w:r>
-      <w:r>
-        <w:t>.</w:t>
       </w:r>
     </w:p>
     <w:p>

</xml_diff>